<commit_message>
adding notebook to fase-1 document
</commit_message>
<xml_diff>
--- a/Aprendizaje_Automatico/Fase-1/Fase 1 - Ruben Alejandro Deambrossi.docx
+++ b/Aprendizaje_Automatico/Fase-1/Fase 1 - Ruben Alejandro Deambrossi.docx
@@ -412,8 +412,18 @@
           <w:sz w:val="44"/>
           <w:szCs w:val="44"/>
         </w:rPr>
-        <w:t>Rolando Evelio Pérez Versón</w:t>
-      </w:r>
+        <w:t xml:space="preserve">Rolando Evelio Pérez </w:t>
+      </w:r>
+      <w:proofErr w:type="spellStart"/>
+      <w:r>
+        <w:rPr>
+          <w:rFonts w:ascii="Arial" w:hAnsi="Arial" w:cs="Arial"/>
+          <w:sz w:val="44"/>
+          <w:szCs w:val="44"/>
+        </w:rPr>
+        <w:t>Versón</w:t>
+      </w:r>
+      <w:proofErr w:type="spellEnd"/>
       <w:r>
         <w:rPr>
           <w:rFonts w:ascii="Arial" w:hAnsi="Arial" w:cs="Arial"/>
@@ -795,7 +805,21 @@
         <w:rPr>
           <w:rFonts w:ascii="Arial" w:hAnsi="Arial" w:cs="Arial"/>
         </w:rPr>
-        <w:t>la localización del vehiculo en la planta industrial, la identificación de objetos</w:t>
+        <w:t xml:space="preserve">la localización del </w:t>
+      </w:r>
+      <w:proofErr w:type="spellStart"/>
+      <w:r>
+        <w:rPr>
+          <w:rFonts w:ascii="Arial" w:hAnsi="Arial" w:cs="Arial"/>
+        </w:rPr>
+        <w:t>vehiculo</w:t>
+      </w:r>
+      <w:proofErr w:type="spellEnd"/>
+      <w:r>
+        <w:rPr>
+          <w:rFonts w:ascii="Arial" w:hAnsi="Arial" w:cs="Arial"/>
+        </w:rPr>
+        <w:t xml:space="preserve"> en la planta industrial, la identificación de objetos</w:t>
       </w:r>
       <w:r>
         <w:rPr>
@@ -1093,7 +1117,21 @@
         <w:rPr>
           <w:rFonts w:ascii="Arial" w:hAnsi="Arial" w:cs="Arial"/>
         </w:rPr>
-        <w:t xml:space="preserve">la mejor decisión sobre que camino debe </w:t>
+        <w:t xml:space="preserve">la mejor decisión sobre </w:t>
+      </w:r>
+      <w:proofErr w:type="spellStart"/>
+      <w:r>
+        <w:rPr>
+          <w:rFonts w:ascii="Arial" w:hAnsi="Arial" w:cs="Arial"/>
+        </w:rPr>
+        <w:t>que</w:t>
+      </w:r>
+      <w:proofErr w:type="spellEnd"/>
+      <w:r>
+        <w:rPr>
+          <w:rFonts w:ascii="Arial" w:hAnsi="Arial" w:cs="Arial"/>
+        </w:rPr>
+        <w:t xml:space="preserve"> camino debe </w:t>
       </w:r>
       <w:r>
         <w:rPr>
@@ -1254,6 +1292,15 @@
         </w:rPr>
         <w:t xml:space="preserve">Notebook Link: </w:t>
       </w:r>
+      <w:hyperlink r:id="rId9" w:history="1">
+        <w:r>
+          <w:rPr>
+            <w:rStyle w:val="Hyperlink"/>
+            <w:rFonts w:ascii="Arial" w:hAnsi="Arial" w:cs="Arial"/>
+          </w:rPr>
+          <w:t>Fase-1.5</w:t>
+        </w:r>
+      </w:hyperlink>
     </w:p>
     <w:p>
       <w:pPr>

</xml_diff>